<commit_message>
created new files and a zip file containing the whole project
</commit_message>
<xml_diff>
--- a/Report.docx
+++ b/Report.docx
@@ -109,30 +109,30 @@
           <w:sz w:val="24"/>
           <w:szCs w:val="24"/>
         </w:rPr>
+        <w:t>University of the West of England</w:t>
+      </w:r>
+    </w:p>
+    <w:p>
+      <w:pPr>
+        <w:spacing w:line="480" w:lineRule="auto"/>
+        <w:jc w:val="center"/>
+        <w:rPr>
+          <w:rFonts w:ascii="Times New Roman" w:hAnsi="Times New Roman" w:cs="Times New Roman"/>
+          <w:b/>
+          <w:bCs/>
+          <w:sz w:val="24"/>
+          <w:szCs w:val="24"/>
+        </w:rPr>
+      </w:pPr>
+      <w:r>
+        <w:rPr>
+          <w:rFonts w:ascii="Times New Roman" w:hAnsi="Times New Roman" w:cs="Times New Roman"/>
+          <w:b/>
+          <w:bCs/>
+          <w:sz w:val="24"/>
+          <w:szCs w:val="24"/>
+        </w:rPr>
         <w:t>Student name</w:t>
-      </w:r>
-    </w:p>
-    <w:p>
-      <w:pPr>
-        <w:spacing w:line="480" w:lineRule="auto"/>
-        <w:jc w:val="center"/>
-        <w:rPr>
-          <w:rFonts w:ascii="Times New Roman" w:hAnsi="Times New Roman" w:cs="Times New Roman"/>
-          <w:b/>
-          <w:bCs/>
-          <w:sz w:val="24"/>
-          <w:szCs w:val="24"/>
-        </w:rPr>
-      </w:pPr>
-      <w:r>
-        <w:rPr>
-          <w:rFonts w:ascii="Times New Roman" w:hAnsi="Times New Roman" w:cs="Times New Roman"/>
-          <w:b/>
-          <w:bCs/>
-          <w:sz w:val="24"/>
-          <w:szCs w:val="24"/>
-        </w:rPr>
-        <w:t>University of the West of England</w:t>
       </w:r>
     </w:p>
     <w:p>
@@ -468,25 +468,7 @@
           <w:sz w:val="24"/>
           <w:szCs w:val="24"/>
         </w:rPr>
-        <w:t xml:space="preserve">Ranjan &amp; </w:t>
-      </w:r>
-      <w:proofErr w:type="spellStart"/>
-      <w:r>
-        <w:rPr>
-          <w:rFonts w:ascii="Times New Roman" w:hAnsi="Times New Roman" w:cs="Times New Roman"/>
-          <w:sz w:val="24"/>
-          <w:szCs w:val="24"/>
-        </w:rPr>
-        <w:t>Batteward</w:t>
-      </w:r>
-      <w:proofErr w:type="spellEnd"/>
-      <w:r>
-        <w:rPr>
-          <w:rFonts w:ascii="Times New Roman" w:hAnsi="Times New Roman" w:cs="Times New Roman"/>
-          <w:sz w:val="24"/>
-          <w:szCs w:val="24"/>
-        </w:rPr>
-        <w:t xml:space="preserve">, </w:t>
+        <w:t xml:space="preserve">Ranjan &amp; Batteward, </w:t>
       </w:r>
       <w:r>
         <w:rPr>
@@ -908,25 +890,7 @@
           <w:sz w:val="24"/>
           <w:szCs w:val="24"/>
         </w:rPr>
-        <w:t xml:space="preserve"> </w:t>
-      </w:r>
-      <w:proofErr w:type="spellStart"/>
-      <w:r>
-        <w:rPr>
-          <w:rFonts w:ascii="Times New Roman" w:hAnsi="Times New Roman" w:cs="Times New Roman"/>
-          <w:sz w:val="24"/>
-          <w:szCs w:val="24"/>
-        </w:rPr>
-        <w:t>Apress</w:t>
-      </w:r>
-      <w:proofErr w:type="spellEnd"/>
-      <w:r>
-        <w:rPr>
-          <w:rFonts w:ascii="Times New Roman" w:hAnsi="Times New Roman" w:cs="Times New Roman"/>
-          <w:sz w:val="24"/>
-          <w:szCs w:val="24"/>
-        </w:rPr>
-        <w:t xml:space="preserve">.  </w:t>
+        <w:t xml:space="preserve"> Apress.  </w:t>
       </w:r>
     </w:p>
     <w:p>
@@ -980,25 +944,7 @@
           <w:sz w:val="24"/>
           <w:szCs w:val="24"/>
         </w:rPr>
-        <w:t xml:space="preserve">Ranjan, A., Sinha, A., and </w:t>
-      </w:r>
-      <w:proofErr w:type="spellStart"/>
-      <w:r>
-        <w:rPr>
-          <w:rFonts w:ascii="Times New Roman" w:hAnsi="Times New Roman" w:cs="Times New Roman"/>
-          <w:sz w:val="24"/>
-          <w:szCs w:val="24"/>
-        </w:rPr>
-        <w:t>Battewad</w:t>
-      </w:r>
-      <w:proofErr w:type="spellEnd"/>
-      <w:r>
-        <w:rPr>
-          <w:rFonts w:ascii="Times New Roman" w:hAnsi="Times New Roman" w:cs="Times New Roman"/>
-          <w:sz w:val="24"/>
-          <w:szCs w:val="24"/>
-        </w:rPr>
-        <w:t xml:space="preserve">, R. (2020). </w:t>
+        <w:t xml:space="preserve">Ranjan, A., Sinha, A., and Battewad, R. (2020). </w:t>
       </w:r>
       <w:r>
         <w:rPr>

</xml_diff>